<commit_message>
adding best drafts shortcuts button
</commit_message>
<xml_diff>
--- a/TechComm/semester/2022-01-Spring/BestDraft-Description.docx
+++ b/TechComm/semester/2022-01-Spring/BestDraft-Description.docx
@@ -249,7 +249,10 @@
         <w:pStyle w:val="Heading2"/>
       </w:pPr>
       <w:r>
-        <w:t>Technical Description of a Design Concept</w:t>
+        <w:t xml:space="preserve">Technical Description of a Design </w:t>
+      </w:r>
+      <w:r>
+        <w:t>Principles</w:t>
       </w:r>
     </w:p>
     <w:p>
@@ -367,12 +370,49 @@
       </w:r>
       <w:r>
         <w:rPr>
-          <w:rFonts w:ascii="Segoe UI Emoji" w:eastAsia="Arial" w:hAnsi="Segoe UI Emoji" w:cs="Segoe UI Emoji"/>
-          <w:color w:val="861F41"/>
+          <w:rFonts w:eastAsia="Arial"/>
         </w:rPr>
         <w:t xml:space="preserve"> </w:t>
       </w:r>
       <w:hyperlink r:id="rId11" w:history="1">
+        <w:r>
+          <w:rPr>
+            <w:rStyle w:val="Hyperlink"/>
+            <w:rFonts w:eastAsia="Arial"/>
+          </w:rPr>
+          <w:t>Organization T</w:t>
+        </w:r>
+        <w:r>
+          <w:rPr>
+            <w:rStyle w:val="Hyperlink"/>
+            <w:rFonts w:eastAsia="Arial"/>
+          </w:rPr>
+          <w:t>ip Sheet</w:t>
+        </w:r>
+      </w:hyperlink>
+      <w:r>
+        <w:rPr>
+          <w:rFonts w:eastAsia="Arial"/>
+          <w:color w:val="861F41"/>
+        </w:rPr>
+        <w:t xml:space="preserve"> </w:t>
+      </w:r>
+      <w:r>
+        <w:rPr>
+          <w:rFonts w:ascii="Segoe UI Emoji" w:eastAsia="Arial" w:hAnsi="Segoe UI Emoji" w:cs="Segoe UI Emoji"/>
+          <w:color w:val="861F41"/>
+          <w:sz w:val="16"/>
+        </w:rPr>
+        <w:t>🟠</w:t>
+      </w:r>
+      <w:r>
+        <w:rPr>
+          <w:rFonts w:ascii="Segoe UI Emoji" w:eastAsia="Arial" w:hAnsi="Segoe UI Emoji" w:cs="Segoe UI Emoji"/>
+          <w:color w:val="861F41"/>
+        </w:rPr>
+        <w:t xml:space="preserve"> </w:t>
+      </w:r>
+      <w:hyperlink r:id="rId12" w:history="1">
         <w:r>
           <w:rPr>
             <w:rStyle w:val="Hyperlink"/>
@@ -416,7 +456,7 @@
           <w:rFonts w:ascii="Arial" w:hAnsi="Arial" w:cs="Arial"/>
         </w:rPr>
       </w:pPr>
-      <w:hyperlink r:id="rId12" w:tgtFrame="_blank" w:history="1">
+      <w:hyperlink r:id="rId13" w:tgtFrame="_blank" w:history="1">
         <w:r>
           <w:rPr>
             <w:rStyle w:val="Hyperlink"/>
@@ -452,7 +492,7 @@
         </w:rPr>
         <w:t xml:space="preserve"> </w:t>
       </w:r>
-      <w:hyperlink r:id="rId13" w:tgtFrame="_blank" w:history="1">
+      <w:hyperlink r:id="rId14" w:tgtFrame="_blank" w:history="1">
         <w:r>
           <w:rPr>
             <w:rStyle w:val="Hyperlink"/>
@@ -538,7 +578,7 @@
         </w:rPr>
         <w:t xml:space="preserve"> </w:t>
       </w:r>
-      <w:hyperlink r:id="rId14" w:tgtFrame="_blank" w:history="1">
+      <w:hyperlink r:id="rId15" w:tgtFrame="_blank" w:history="1">
         <w:r>
           <w:rPr>
             <w:rStyle w:val="Hyperlink"/>
@@ -568,7 +608,7 @@
         </w:rPr>
         <w:t xml:space="preserve"> </w:t>
       </w:r>
-      <w:hyperlink r:id="rId15" w:tgtFrame="_blank" w:history="1">
+      <w:hyperlink r:id="rId16" w:tgtFrame="_blank" w:history="1">
         <w:r>
           <w:rPr>
             <w:rStyle w:val="Hyperlink"/>
@@ -583,7 +623,13 @@
         <w:pStyle w:val="Heading2"/>
       </w:pPr>
       <w:r>
-        <w:t>Instructions to Analyze Design Concepts on Your Website</w:t>
+        <w:t xml:space="preserve">Instructions to Analyze Design </w:t>
+      </w:r>
+      <w:r>
+        <w:t>Principles</w:t>
+      </w:r>
+      <w:r>
+        <w:t xml:space="preserve"> on Your Website</w:t>
       </w:r>
     </w:p>
     <w:p>
@@ -609,7 +655,19 @@
         <w:rPr>
           <w:rFonts w:eastAsia="Arial"/>
         </w:rPr>
-        <w:t>for use of design principles. Use adequate detail that someone else can duplicate your analysis.</w:t>
+        <w:t xml:space="preserve">for use of design principles. Use adequate detail </w:t>
+      </w:r>
+      <w:r>
+        <w:rPr>
+          <w:rFonts w:eastAsia="Arial"/>
+        </w:rPr>
+        <w:t xml:space="preserve">so </w:t>
+      </w:r>
+      <w:r>
+        <w:rPr>
+          <w:rFonts w:eastAsia="Arial"/>
+        </w:rPr>
+        <w:t>that someone else can duplicate your analysis.</w:t>
       </w:r>
       <w:r>
         <w:rPr>
@@ -643,7 +701,7 @@
           <w:rFonts w:eastAsia="Arial"/>
         </w:rPr>
       </w:pPr>
-      <w:hyperlink r:id="rId16" w:history="1">
+      <w:hyperlink r:id="rId17" w:history="1">
         <w:r>
           <w:rPr>
             <w:rStyle w:val="Hyperlink"/>
@@ -681,7 +739,7 @@
         </w:rPr>
         <w:t xml:space="preserve"> </w:t>
       </w:r>
-      <w:hyperlink r:id="rId17" w:history="1">
+      <w:hyperlink r:id="rId18" w:history="1">
         <w:r>
           <w:rPr>
             <w:rStyle w:val="Hyperlink"/>
@@ -707,12 +765,43 @@
       </w:r>
       <w:r>
         <w:rPr>
-          <w:rFonts w:ascii="Segoe UI Emoji" w:eastAsia="Arial" w:hAnsi="Segoe UI Emoji" w:cs="Segoe UI Emoji"/>
-          <w:color w:val="861F41"/>
-        </w:rPr>
-        <w:t xml:space="preserve"> </w:t>
-      </w:r>
-      <w:hyperlink r:id="rId18" w:history="1">
+          <w:rFonts w:eastAsia="Arial"/>
+          <w:color w:val="861F41"/>
+        </w:rPr>
+        <w:t xml:space="preserve"> </w:t>
+      </w:r>
+      <w:hyperlink r:id="rId19" w:history="1">
+        <w:r>
+          <w:rPr>
+            <w:rStyle w:val="Hyperlink"/>
+            <w:rFonts w:eastAsia="Arial"/>
+          </w:rPr>
+          <w:t>Instructions Tip Sheet</w:t>
+        </w:r>
+      </w:hyperlink>
+      <w:r>
+        <w:rPr>
+          <w:rFonts w:eastAsia="Arial"/>
+          <w:color w:val="861F41"/>
+        </w:rPr>
+        <w:t xml:space="preserve"> </w:t>
+      </w:r>
+      <w:r>
+        <w:rPr>
+          <w:rFonts w:ascii="Segoe UI Emoji" w:eastAsia="Arial" w:hAnsi="Segoe UI Emoji" w:cs="Segoe UI Emoji"/>
+          <w:color w:val="861F41"/>
+          <w:sz w:val="16"/>
+        </w:rPr>
+        <w:t>🟠</w:t>
+      </w:r>
+      <w:r>
+        <w:rPr>
+          <w:rFonts w:ascii="Segoe UI Emoji" w:eastAsia="Arial" w:hAnsi="Segoe UI Emoji" w:cs="Segoe UI Emoji"/>
+          <w:color w:val="861F41"/>
+        </w:rPr>
+        <w:t xml:space="preserve"> </w:t>
+      </w:r>
+      <w:hyperlink r:id="rId20" w:history="1">
         <w:r>
           <w:rPr>
             <w:rStyle w:val="Hyperlink"/>
@@ -799,7 +888,7 @@
           <w:rFonts w:eastAsia="Arial"/>
         </w:rPr>
       </w:pPr>
-      <w:hyperlink r:id="rId19" w:history="1">
+      <w:hyperlink r:id="rId21" w:history="1">
         <w:r>
           <w:rPr>
             <w:rStyle w:val="Hyperlink"/>
@@ -836,7 +925,7 @@
         </w:rPr>
         <w:t xml:space="preserve"> </w:t>
       </w:r>
-      <w:hyperlink r:id="rId20" w:history="1">
+      <w:hyperlink r:id="rId22" w:history="1">
         <w:r>
           <w:rPr>
             <w:rStyle w:val="Hyperlink"/>
@@ -867,7 +956,7 @@
         </w:rPr>
         <w:t xml:space="preserve"> </w:t>
       </w:r>
-      <w:hyperlink r:id="rId21" w:history="1">
+      <w:hyperlink r:id="rId23" w:history="1">
         <w:r>
           <w:rPr>
             <w:rStyle w:val="Hyperlink"/>
@@ -897,7 +986,7 @@
         </w:rPr>
         <w:t xml:space="preserve"> </w:t>
       </w:r>
-      <w:hyperlink r:id="rId22" w:history="1">
+      <w:hyperlink r:id="rId24" w:history="1">
         <w:r>
           <w:rPr>
             <w:rStyle w:val="Hyperlink"/>
@@ -1031,7 +1120,7 @@
           <w:rFonts w:eastAsia="Arial"/>
         </w:rPr>
       </w:pPr>
-      <w:hyperlink r:id="rId23" w:history="1">
+      <w:hyperlink r:id="rId25" w:history="1">
         <w:r>
           <w:rPr>
             <w:rStyle w:val="Hyperlink"/>
@@ -1068,7 +1157,7 @@
         </w:rPr>
         <w:t xml:space="preserve"> </w:t>
       </w:r>
-      <w:hyperlink r:id="rId24" w:history="1">
+      <w:hyperlink r:id="rId26" w:history="1">
         <w:r>
           <w:rPr>
             <w:rStyle w:val="Hyperlink"/>
@@ -1099,7 +1188,7 @@
         </w:rPr>
         <w:t xml:space="preserve"> </w:t>
       </w:r>
-      <w:hyperlink r:id="rId25" w:history="1">
+      <w:hyperlink r:id="rId27" w:history="1">
         <w:r>
           <w:rPr>
             <w:rStyle w:val="Hyperlink"/>
@@ -1134,7 +1223,7 @@
         </w:rPr>
         <w:br/>
       </w:r>
-      <w:hyperlink r:id="rId26" w:history="1">
+      <w:hyperlink r:id="rId28" w:history="1">
         <w:r>
           <w:rPr>
             <w:rStyle w:val="Hyperlink"/>
@@ -1166,7 +1255,7 @@
         </w:rPr>
         <w:t xml:space="preserve"> </w:t>
       </w:r>
-      <w:hyperlink r:id="rId27" w:history="1">
+      <w:hyperlink r:id="rId29" w:history="1">
         <w:r>
           <w:rPr>
             <w:rStyle w:val="Hyperlink"/>
@@ -1197,7 +1286,7 @@
         </w:rPr>
         <w:t xml:space="preserve"> </w:t>
       </w:r>
-      <w:hyperlink r:id="rId28" w:history="1">
+      <w:hyperlink r:id="rId30" w:history="1">
         <w:r>
           <w:rPr>
             <w:rStyle w:val="Hyperlink"/>
@@ -1228,7 +1317,7 @@
         </w:rPr>
         <w:t xml:space="preserve"> </w:t>
       </w:r>
-      <w:hyperlink r:id="rId29" w:history="1">
+      <w:hyperlink r:id="rId31" w:history="1">
         <w:r>
           <w:rPr>
             <w:rStyle w:val="Hyperlink"/>
@@ -1259,7 +1348,7 @@
         </w:rPr>
         <w:t xml:space="preserve"> </w:t>
       </w:r>
-      <w:hyperlink r:id="rId30" w:history="1">
+      <w:hyperlink r:id="rId32" w:history="1">
         <w:r>
           <w:rPr>
             <w:rStyle w:val="Hyperlink"/>
@@ -1294,7 +1383,7 @@
         </w:rPr>
         <w:br/>
       </w:r>
-      <w:hyperlink r:id="rId31" w:history="1">
+      <w:hyperlink r:id="rId33" w:history="1">
         <w:r>
           <w:rPr>
             <w:rStyle w:val="Hyperlink"/>
@@ -1324,7 +1413,7 @@
         </w:rPr>
         <w:t xml:space="preserve"> </w:t>
       </w:r>
-      <w:hyperlink r:id="rId32" w:history="1">
+      <w:hyperlink r:id="rId34" w:history="1">
         <w:r>
           <w:rPr>
             <w:rStyle w:val="Hyperlink"/>
@@ -1355,7 +1444,7 @@
         </w:rPr>
         <w:t xml:space="preserve"> </w:t>
       </w:r>
-      <w:hyperlink r:id="rId33" w:history="1">
+      <w:hyperlink r:id="rId35" w:history="1">
         <w:r>
           <w:rPr>
             <w:rStyle w:val="Hyperlink"/>
@@ -1386,7 +1475,7 @@
         </w:rPr>
         <w:t xml:space="preserve"> </w:t>
       </w:r>
-      <w:hyperlink r:id="rId34" w:history="1">
+      <w:hyperlink r:id="rId36" w:history="1">
         <w:r>
           <w:rPr>
             <w:rStyle w:val="Hyperlink"/>
@@ -1416,7 +1505,7 @@
         </w:rPr>
         <w:t xml:space="preserve"> </w:t>
       </w:r>
-      <w:hyperlink r:id="rId35" w:history="1">
+      <w:hyperlink r:id="rId37" w:history="1">
         <w:r>
           <w:rPr>
             <w:rStyle w:val="Hyperlink"/>
@@ -1429,6 +1518,7 @@
     <w:p>
       <w:pPr>
         <w:rPr>
+          <w:rStyle w:val="Hyperlink"/>
           <w:rFonts w:eastAsia="Arial"/>
         </w:rPr>
       </w:pPr>
@@ -1450,7 +1540,7 @@
         </w:rPr>
         <w:br/>
       </w:r>
-      <w:hyperlink r:id="rId36" w:history="1">
+      <w:hyperlink r:id="rId38" w:history="1">
         <w:r>
           <w:rPr>
             <w:rStyle w:val="Hyperlink"/>
@@ -1480,7 +1570,7 @@
         </w:rPr>
         <w:t xml:space="preserve"> </w:t>
       </w:r>
-      <w:hyperlink r:id="rId37" w:history="1">
+      <w:hyperlink r:id="rId39" w:history="1">
         <w:r>
           <w:rPr>
             <w:rStyle w:val="Hyperlink"/>
@@ -1495,9 +1585,19 @@
         </w:rPr>
         <w:t xml:space="preserve"> </w:t>
       </w:r>
+    </w:p>
+    <w:p>
+      <w:pPr>
+        <w:tabs>
+          <w:tab w:val="left" w:pos="2130"/>
+        </w:tabs>
+        <w:rPr>
+          <w:rFonts w:eastAsia="Arial"/>
+        </w:rPr>
+      </w:pPr>
     </w:p>
     <w:sectPr>
-      <w:footerReference w:type="default" r:id="rId38"/>
+      <w:footerReference w:type="default" r:id="rId40"/>
       <w:pgSz w:w="12240" w:h="15840"/>
       <w:pgMar w:top="720" w:right="720" w:bottom="720" w:left="720" w:header="720" w:footer="720" w:gutter="0"/>
       <w:cols w:space="720"/>
@@ -1537,39 +1637,14 @@
   <w:p>
     <w:pPr>
       <w:pStyle w:val="Footer"/>
+    </w:pPr>
+    <w:r>
       <w:rPr>
+        <w:color w:val="000000"/>
         <w:sz w:val="18"/>
         <w:szCs w:val="18"/>
       </w:rPr>
-    </w:pPr>
-    <w:r>
-      <w:rPr>
-        <w:sz w:val="18"/>
-        <w:szCs w:val="18"/>
-      </w:rPr>
-      <w:t>English 3764: Technical Writing</w:t>
-    </w:r>
-    <w:r>
-      <w:rPr>
-        <w:sz w:val="18"/>
-        <w:szCs w:val="18"/>
-      </w:rPr>
-      <w:tab/>
-      <w:t>Spring 2022</w:t>
-    </w:r>
-    <w:r>
-      <w:rPr>
-        <w:sz w:val="18"/>
-        <w:szCs w:val="18"/>
-      </w:rPr>
-      <w:ptab w:relativeTo="margin" w:alignment="right" w:leader="none"/>
-    </w:r>
-    <w:r>
-      <w:rPr>
-        <w:sz w:val="18"/>
-        <w:szCs w:val="18"/>
-      </w:rPr>
-      <w:t>Traci Gardner</w:t>
+      <w:t>Copyright © 2022 by Traci Gardner. Last updated March 29, 2022. This document is offered under a CC Attribution Non-Commercial-Share-Alike license 4.0 International License.</w:t>
     </w:r>
   </w:p>
 </w:ftr>

</xml_diff>